<commit_message>
atualização da planilha de riscos externos
</commit_message>
<xml_diff>
--- a/Documentação/Riscos do Projeto/Riscos-Ferramentas.docx
+++ b/Documentação/Riscos do Projeto/Riscos-Ferramentas.docx
@@ -1808,22 +1808,8 @@
                 <w:lang w:eastAsia="pt-BR"/>
                 <w14:ligatures w14:val="none"/>
               </w:rPr>
-              <w:t xml:space="preserve">Prazo sub ou </w:t>
-            </w:r>
-            <w:proofErr w:type="gramStart"/>
-            <w:r>
-              <w:rPr>
-                <w:rFonts w:ascii="Quire Sans" w:eastAsia="Times New Roman" w:hAnsi="Quire Sans" w:cs="Quire Sans"/>
-                <w:color w:val="000000"/>
-                <w:kern w:val="0"/>
-                <w:sz w:val="24"/>
-                <w:szCs w:val="24"/>
-                <w:lang w:eastAsia="pt-BR"/>
-                <w14:ligatures w14:val="none"/>
-              </w:rPr>
-              <w:t>super estimado</w:t>
-            </w:r>
-            <w:proofErr w:type="gramEnd"/>
+              <w:t>Prazo sub ou super estimado</w:t>
+            </w:r>
           </w:p>
         </w:tc>
         <w:tc>
@@ -9867,7 +9853,15 @@
                 <w:sz w:val="24"/>
                 <w:szCs w:val="24"/>
               </w:rPr>
-              <w:t>Falha de energia no DataCenter, de modo que o sensor não funcione e a temperatura/umidade não sejam captadas</w:t>
+              <w:t>Falha de energia n</w:t>
+            </w:r>
+            <w:r>
+              <w:rPr>
+                <w:rFonts w:ascii="Quire Sans" w:hAnsi="Quire Sans" w:cs="Quire Sans"/>
+                <w:sz w:val="24"/>
+                <w:szCs w:val="24"/>
+              </w:rPr>
+              <w:t>o coworking da faculdade, de modo que um notebook com bateria fraca, tenha problemas para continuar operando</w:t>
             </w:r>
           </w:p>
         </w:tc>
@@ -9999,7 +9993,7 @@
                 <w:sz w:val="24"/>
                 <w:szCs w:val="24"/>
               </w:rPr>
-              <w:t>Evitar</w:t>
+              <w:t>Mitigar</w:t>
             </w:r>
           </w:p>
         </w:tc>
@@ -10031,7 +10025,15 @@
                 <w:sz w:val="24"/>
                 <w:szCs w:val="24"/>
               </w:rPr>
-              <w:t>Para caso de falta de energia o sensor contará com um sistema de bateria que funcionará por 12 horas</w:t>
+              <w:t>Para caso de falta de energia</w:t>
+            </w:r>
+            <w:r>
+              <w:rPr>
+                <w:rFonts w:ascii="Quire Sans" w:hAnsi="Quire Sans" w:cs="Quire Sans"/>
+                <w:sz w:val="24"/>
+                <w:szCs w:val="24"/>
+              </w:rPr>
+              <w:t xml:space="preserve">, todos os integrantes deverão possuir o backup dos arquivos, sempre atualizando o GitHub para que todos possuam os mesmos arquivos e não estejam dependentes de um notebook com todos os arquivos. </w:t>
             </w:r>
           </w:p>
         </w:tc>
@@ -10068,7 +10070,23 @@
                 <w:sz w:val="24"/>
                 <w:szCs w:val="24"/>
               </w:rPr>
-              <w:t>Problemas de conectividade podem interferir no registro de dados na plataforma</w:t>
+              <w:t xml:space="preserve">Problemas de conectividade </w:t>
+            </w:r>
+            <w:r>
+              <w:rPr>
+                <w:rFonts w:ascii="Quire Sans" w:hAnsi="Quire Sans" w:cs="Quire Sans"/>
+                <w:sz w:val="24"/>
+                <w:szCs w:val="24"/>
+              </w:rPr>
+              <w:t>dos componentes podem</w:t>
+            </w:r>
+            <w:r>
+              <w:rPr>
+                <w:rFonts w:ascii="Quire Sans" w:hAnsi="Quire Sans" w:cs="Quire Sans"/>
+                <w:sz w:val="24"/>
+                <w:szCs w:val="24"/>
+              </w:rPr>
+              <w:t xml:space="preserve"> interferir no registro de dados na plataforma</w:t>
             </w:r>
           </w:p>
         </w:tc>
@@ -10104,7 +10122,19 @@
                 <w:lang w:eastAsia="pt-BR"/>
                 <w14:ligatures w14:val="none"/>
               </w:rPr>
-              <w:t>(I)3</w:t>
+              <w:t>(I)</w:t>
+            </w:r>
+            <w:r>
+              <w:rPr>
+                <w:rFonts w:ascii="Quire Sans" w:eastAsia="Times New Roman" w:hAnsi="Quire Sans" w:cs="Quire Sans"/>
+                <w:color w:val="444444"/>
+                <w:kern w:val="0"/>
+                <w:sz w:val="24"/>
+                <w:szCs w:val="24"/>
+                <w:lang w:eastAsia="pt-BR"/>
+                <w14:ligatures w14:val="none"/>
+              </w:rPr>
+              <w:t>2</w:t>
             </w:r>
           </w:p>
         </w:tc>
@@ -10147,36 +10177,36 @@
         <w:tc>
           <w:tcPr>
             <w:tcW w:w="805" w:type="dxa"/>
-            <w:shd w:val="clear" w:color="auto" w:fill="C00000"/>
-            <w:noWrap/>
-            <w:vAlign w:val="center"/>
-            <w:hideMark/>
-          </w:tcPr>
-          <w:p>
-            <w:pPr>
-              <w:spacing w:after="0" w:line="240" w:lineRule="auto"/>
-              <w:jc w:val="center"/>
-              <w:rPr>
-                <w:rFonts w:ascii="Quire Sans" w:eastAsia="Times New Roman" w:hAnsi="Quire Sans" w:cs="Quire Sans"/>
-                <w:color w:val="000000"/>
-                <w:kern w:val="0"/>
-                <w:sz w:val="24"/>
-                <w:szCs w:val="24"/>
-                <w:lang w:eastAsia="pt-BR"/>
-                <w14:ligatures w14:val="none"/>
-              </w:rPr>
-            </w:pPr>
-            <w:r>
-              <w:rPr>
-                <w:rFonts w:ascii="Quire Sans" w:eastAsia="Times New Roman" w:hAnsi="Quire Sans" w:cs="Quire Sans"/>
-                <w:color w:val="000000"/>
-                <w:kern w:val="0"/>
-                <w:sz w:val="24"/>
-                <w:szCs w:val="24"/>
-                <w:lang w:eastAsia="pt-BR"/>
-                <w14:ligatures w14:val="none"/>
-              </w:rPr>
-              <w:t>9</w:t>
+            <w:shd w:val="clear" w:color="auto" w:fill="FF0000"/>
+            <w:noWrap/>
+            <w:vAlign w:val="center"/>
+            <w:hideMark/>
+          </w:tcPr>
+          <w:p>
+            <w:pPr>
+              <w:spacing w:after="0" w:line="240" w:lineRule="auto"/>
+              <w:jc w:val="center"/>
+              <w:rPr>
+                <w:rFonts w:ascii="Quire Sans" w:eastAsia="Times New Roman" w:hAnsi="Quire Sans" w:cs="Quire Sans"/>
+                <w:color w:val="000000"/>
+                <w:kern w:val="0"/>
+                <w:sz w:val="24"/>
+                <w:szCs w:val="24"/>
+                <w:lang w:eastAsia="pt-BR"/>
+                <w14:ligatures w14:val="none"/>
+              </w:rPr>
+            </w:pPr>
+            <w:r>
+              <w:rPr>
+                <w:rFonts w:ascii="Quire Sans" w:eastAsia="Times New Roman" w:hAnsi="Quire Sans" w:cs="Quire Sans"/>
+                <w:color w:val="000000"/>
+                <w:kern w:val="0"/>
+                <w:sz w:val="24"/>
+                <w:szCs w:val="24"/>
+                <w:lang w:eastAsia="pt-BR"/>
+                <w14:ligatures w14:val="none"/>
+              </w:rPr>
+              <w:t>6</w:t>
             </w:r>
           </w:p>
         </w:tc>
@@ -10228,11 +10258,15 @@
             </w:pPr>
             <w:r>
               <w:rPr>
-                <w:rFonts w:ascii="Quire Sans" w:hAnsi="Quire Sans" w:cs="Quire Sans"/>
-                <w:sz w:val="24"/>
-                <w:szCs w:val="24"/>
-              </w:rPr>
-              <w:t>Na falta de conectividade o software irá trazer um backup dos registros de até 24 horas anteriores</w:t>
+                <w:rFonts w:ascii="Quire Sans" w:eastAsia="Times New Roman" w:hAnsi="Quire Sans" w:cs="Quire Sans"/>
+                <w:color w:val="000000"/>
+                <w:kern w:val="0"/>
+                <w:sz w:val="24"/>
+                <w:szCs w:val="24"/>
+                <w:lang w:eastAsia="pt-BR"/>
+                <w14:ligatures w14:val="none"/>
+              </w:rPr>
+              <w:t>Caso ocorra algum erro na conectividade de um componente (exemplo cabo do arduíno tipo B) contamos com componentes reservar para troca</w:t>
             </w:r>
           </w:p>
         </w:tc>
@@ -10348,7 +10382,7 @@
         <w:tc>
           <w:tcPr>
             <w:tcW w:w="805" w:type="dxa"/>
-            <w:shd w:val="clear" w:color="auto" w:fill="C00000"/>
+            <w:shd w:val="clear" w:color="auto" w:fill="FF0000"/>
             <w:noWrap/>
             <w:vAlign w:val="center"/>
             <w:hideMark/>

</xml_diff>